<commit_message>
Updated Resume and website to use a different email
</commit_message>
<xml_diff>
--- a/Resources/Michael-Boschwitz-Cover-Letter.docx
+++ b/Resources/Michael-Boschwitz-Cover-Letter.docx
@@ -15,144 +15,6 @@
       </w:pPr>
       <w:r>
         <w:rPr>
-          <w:rFonts w:ascii="Georgia" w:hAnsi="Georgia" w:cs="Arial"/>
-          <w:color w:val="000000"/>
-        </w:rPr>
-        <w:br/>
-      </w:r>
-      <w:r>
-        <w:rPr>
-          <w:rFonts w:ascii="Garamond" w:hAnsi="Garamond" w:cs="Arial"/>
-          <w:noProof/>
-          <w:color w:val="222222"/>
-          <w:sz w:val="24"/>
-          <w:szCs w:val="24"/>
-        </w:rPr>
-        <mc:AlternateContent>
-          <mc:Choice Requires="wps">
-            <w:drawing>
-              <wp:anchor distT="0" distB="0" distL="114300" distR="114300" simplePos="0" relativeHeight="251662336" behindDoc="0" locked="0" layoutInCell="1" allowOverlap="1" wp14:anchorId="05799A0E" wp14:editId="38893C0A">
-                <wp:simplePos x="0" y="0"/>
-                <wp:positionH relativeFrom="column">
-                  <wp:posOffset>-914400</wp:posOffset>
-                </wp:positionH>
-                <wp:positionV relativeFrom="paragraph">
-                  <wp:posOffset>-1258209</wp:posOffset>
-                </wp:positionV>
-                <wp:extent cx="7772400" cy="682388"/>
-                <wp:effectExtent l="0" t="0" r="0" b="3810"/>
-                <wp:wrapNone/>
-                <wp:docPr id="217" name="Text Box 2"/>
-                <wp:cNvGraphicFramePr>
-                  <a:graphicFrameLocks xmlns:a="http://schemas.openxmlformats.org/drawingml/2006/main"/>
-                </wp:cNvGraphicFramePr>
-                <a:graphic xmlns:a="http://schemas.openxmlformats.org/drawingml/2006/main">
-                  <a:graphicData uri="http://schemas.microsoft.com/office/word/2010/wordprocessingShape">
-                    <wps:wsp>
-                      <wps:cNvSpPr txBox="1">
-                        <a:spLocks noChangeArrowheads="1"/>
-                      </wps:cNvSpPr>
-                      <wps:spPr bwMode="auto">
-                        <a:xfrm>
-                          <a:off x="0" y="0"/>
-                          <a:ext cx="7772400" cy="682388"/>
-                        </a:xfrm>
-                        <a:prstGeom prst="rect">
-                          <a:avLst/>
-                        </a:prstGeom>
-                        <a:noFill/>
-                        <a:ln w="9525">
-                          <a:noFill/>
-                          <a:miter lim="800000"/>
-                          <a:headEnd/>
-                          <a:tailEnd/>
-                        </a:ln>
-                      </wps:spPr>
-                      <wps:txbx>
-                        <w:txbxContent>
-                          <w:p>
-                            <w:pPr>
-                              <w:jc w:val="center"/>
-                              <w:rPr>
-                                <w:rFonts w:ascii="Garamond" w:hAnsi="Garamond"/>
-                                <w:b/>
-                                <w:bCs/>
-                                <w:sz w:val="72"/>
-                                <w:szCs w:val="72"/>
-                              </w:rPr>
-                            </w:pPr>
-                            <w:bookmarkStart w:id="0" w:name="_Hlk65683126"/>
-                            <w:bookmarkEnd w:id="0"/>
-                            <w:r>
-                              <w:rPr>
-                                <w:rFonts w:ascii="Garamond" w:hAnsi="Garamond"/>
-                                <w:b/>
-                                <w:bCs/>
-                                <w:sz w:val="72"/>
-                                <w:szCs w:val="72"/>
-                              </w:rPr>
-                              <w:t>Michael Boschwitz</w:t>
-                            </w:r>
-                          </w:p>
-                        </w:txbxContent>
-                      </wps:txbx>
-                      <wps:bodyPr rot="0" vert="horz" wrap="square" lIns="91440" tIns="45720" rIns="91440" bIns="45720" anchor="t" anchorCtr="0">
-                        <a:noAutofit/>
-                      </wps:bodyPr>
-                    </wps:wsp>
-                  </a:graphicData>
-                </a:graphic>
-                <wp14:sizeRelH relativeFrom="margin">
-                  <wp14:pctWidth>0</wp14:pctWidth>
-                </wp14:sizeRelH>
-                <wp14:sizeRelV relativeFrom="margin">
-                  <wp14:pctHeight>0</wp14:pctHeight>
-                </wp14:sizeRelV>
-              </wp:anchor>
-            </w:drawing>
-          </mc:Choice>
-          <mc:Fallback>
-            <w:pict>
-              <v:shapetype w14:anchorId="05799A0E" id="_x0000_t202" coordsize="21600,21600" o:spt="202" path="m,l,21600r21600,l21600,xe">
-                <v:stroke joinstyle="miter"/>
-                <v:path gradientshapeok="t" o:connecttype="rect"/>
-              </v:shapetype>
-              <v:shape id="Text Box 2" o:spid="_x0000_s1026" type="#_x0000_t202" style="position:absolute;margin-left:-1in;margin-top:-99.05pt;width:612pt;height:53.75pt;z-index:251662336;visibility:visible;mso-wrap-style:square;mso-width-percent:0;mso-height-percent:0;mso-wrap-distance-left:9pt;mso-wrap-distance-top:0;mso-wrap-distance-right:9pt;mso-wrap-distance-bottom:0;mso-position-horizontal:absolute;mso-position-horizontal-relative:text;mso-position-vertical:absolute;mso-position-vertical-relative:text;mso-width-percent:0;mso-height-percent:0;mso-width-relative:margin;mso-height-relative:margin;v-text-anchor:top" o:gfxdata="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" filled="f" stroked="f">
-                <v:textbox>
-                  <w:txbxContent>
-                    <w:p>
-                      <w:pPr>
-                        <w:jc w:val="center"/>
-                        <w:rPr>
-                          <w:rFonts w:ascii="Garamond" w:hAnsi="Garamond"/>
-                          <w:b/>
-                          <w:bCs/>
-                          <w:sz w:val="72"/>
-                          <w:szCs w:val="72"/>
-                        </w:rPr>
-                      </w:pPr>
-                      <w:bookmarkStart w:id="1" w:name="_Hlk65683126"/>
-                      <w:bookmarkEnd w:id="1"/>
-                      <w:r>
-                        <w:rPr>
-                          <w:rFonts w:ascii="Garamond" w:hAnsi="Garamond"/>
-                          <w:b/>
-                          <w:bCs/>
-                          <w:sz w:val="72"/>
-                          <w:szCs w:val="72"/>
-                        </w:rPr>
-                        <w:t>Michael Boschwitz</w:t>
-                      </w:r>
-                    </w:p>
-                  </w:txbxContent>
-                </v:textbox>
-              </v:shape>
-            </w:pict>
-          </mc:Fallback>
-        </mc:AlternateContent>
-      </w:r>
-      <w:r>
-        <w:rPr>
           <w:rStyle w:val="Hyperlink"/>
           <w:rFonts w:ascii="Garamond" w:hAnsi="Garamond"/>
           <w:b/>
@@ -164,10 +26,10 @@
           <w:u w:val="none"/>
         </w:rPr>
         <w:drawing>
-          <wp:anchor distT="0" distB="0" distL="114300" distR="114300" simplePos="0" relativeHeight="251675648" behindDoc="0" locked="0" layoutInCell="1" allowOverlap="1" wp14:anchorId="1BCB3705" wp14:editId="28044BF1">
+          <wp:anchor distT="0" distB="0" distL="114300" distR="114300" simplePos="0" relativeHeight="251675648" behindDoc="0" locked="0" layoutInCell="1" allowOverlap="1" wp14:anchorId="1BCB3705" wp14:editId="2CB68820">
             <wp:simplePos x="0" y="0"/>
             <wp:positionH relativeFrom="column">
-              <wp:posOffset>1995487</wp:posOffset>
+              <wp:posOffset>-302260</wp:posOffset>
             </wp:positionH>
             <wp:positionV relativeFrom="paragraph">
               <wp:posOffset>-608965</wp:posOffset>
@@ -218,6 +80,7 @@
       </w:r>
       <w:r>
         <w:rPr>
+          <w:rStyle w:val="Hyperlink"/>
           <w:rFonts w:ascii="Garamond" w:hAnsi="Garamond"/>
           <w:b/>
           <w:bCs/>
@@ -225,12 +88,13 @@
           <w:color w:val="000000" w:themeColor="text1"/>
           <w:sz w:val="24"/>
           <w:szCs w:val="24"/>
+          <w:u w:val="none"/>
         </w:rPr>
         <w:drawing>
-          <wp:anchor distT="0" distB="0" distL="114300" distR="114300" simplePos="0" relativeHeight="251676672" behindDoc="0" locked="0" layoutInCell="1" allowOverlap="1" wp14:anchorId="1EEF53CF" wp14:editId="6F5E8F42">
+          <wp:anchor distT="0" distB="0" distL="114300" distR="114300" simplePos="0" relativeHeight="251674624" behindDoc="0" locked="0" layoutInCell="1" allowOverlap="1" wp14:anchorId="6C945147" wp14:editId="06A1543C">
             <wp:simplePos x="0" y="0"/>
             <wp:positionH relativeFrom="column">
-              <wp:posOffset>4651375</wp:posOffset>
+              <wp:posOffset>2028825</wp:posOffset>
             </wp:positionH>
             <wp:positionV relativeFrom="paragraph">
               <wp:posOffset>-609600</wp:posOffset>
@@ -238,7 +102,7 @@
             <wp:extent cx="182880" cy="182880"/>
             <wp:effectExtent l="0" t="0" r="7620" b="7620"/>
             <wp:wrapNone/>
-            <wp:docPr id="50" name="Graphic 50"/>
+            <wp:docPr id="49" name="Graphic 49"/>
             <wp:cNvGraphicFramePr>
               <a:graphicFrameLocks xmlns:a="http://schemas.openxmlformats.org/drawingml/2006/main" noChangeAspect="1"/>
             </wp:cNvGraphicFramePr>
@@ -246,7 +110,7 @@
               <a:graphicData uri="http://schemas.openxmlformats.org/drawingml/2006/picture">
                 <pic:pic xmlns:pic="http://schemas.openxmlformats.org/drawingml/2006/picture">
                   <pic:nvPicPr>
-                    <pic:cNvPr id="1" name="user.svg"/>
+                    <pic:cNvPr id="3" name="mailbox.svg"/>
                     <pic:cNvPicPr/>
                   </pic:nvPicPr>
                   <pic:blipFill>
@@ -281,7 +145,6 @@
       </w:r>
       <w:r>
         <w:rPr>
-          <w:rStyle w:val="Hyperlink"/>
           <w:rFonts w:ascii="Garamond" w:hAnsi="Garamond"/>
           <w:b/>
           <w:bCs/>
@@ -289,21 +152,20 @@
           <w:color w:val="000000" w:themeColor="text1"/>
           <w:sz w:val="24"/>
           <w:szCs w:val="24"/>
-          <w:u w:val="none"/>
         </w:rPr>
         <w:drawing>
-          <wp:anchor distT="0" distB="0" distL="114300" distR="114300" simplePos="0" relativeHeight="251674624" behindDoc="0" locked="0" layoutInCell="1" allowOverlap="1" wp14:anchorId="6C945147" wp14:editId="0F1D30FF">
+          <wp:anchor distT="0" distB="0" distL="114300" distR="114300" simplePos="0" relativeHeight="251676672" behindDoc="0" locked="0" layoutInCell="1" allowOverlap="1" wp14:anchorId="1EEF53CF" wp14:editId="5A895746">
             <wp:simplePos x="0" y="0"/>
             <wp:positionH relativeFrom="column">
-              <wp:posOffset>-443230</wp:posOffset>
+              <wp:posOffset>4660900</wp:posOffset>
             </wp:positionH>
             <wp:positionV relativeFrom="paragraph">
-              <wp:posOffset>-610235</wp:posOffset>
+              <wp:posOffset>-609600</wp:posOffset>
             </wp:positionV>
             <wp:extent cx="182880" cy="182880"/>
             <wp:effectExtent l="0" t="0" r="7620" b="7620"/>
             <wp:wrapNone/>
-            <wp:docPr id="49" name="Graphic 49"/>
+            <wp:docPr id="50" name="Graphic 50"/>
             <wp:cNvGraphicFramePr>
               <a:graphicFrameLocks xmlns:a="http://schemas.openxmlformats.org/drawingml/2006/main" noChangeAspect="1"/>
             </wp:cNvGraphicFramePr>
@@ -311,7 +173,7 @@
               <a:graphicData uri="http://schemas.openxmlformats.org/drawingml/2006/picture">
                 <pic:pic xmlns:pic="http://schemas.openxmlformats.org/drawingml/2006/picture">
                   <pic:nvPicPr>
-                    <pic:cNvPr id="3" name="mailbox.svg"/>
+                    <pic:cNvPr id="1" name="user.svg"/>
                     <pic:cNvPicPr/>
                   </pic:nvPicPr>
                   <pic:blipFill>
@@ -341,6 +203,12 @@
                 </pic:pic>
               </a:graphicData>
             </a:graphic>
+            <wp14:sizeRelH relativeFrom="margin">
+              <wp14:pctWidth>0</wp14:pctWidth>
+            </wp14:sizeRelH>
+            <wp14:sizeRelV relativeFrom="margin">
+              <wp14:pctHeight>0</wp14:pctHeight>
+            </wp14:sizeRelV>
           </wp:anchor>
         </w:drawing>
       </w:r>
@@ -355,15 +223,15 @@
         <mc:AlternateContent>
           <mc:Choice Requires="wps">
             <w:drawing>
-              <wp:anchor distT="0" distB="0" distL="114300" distR="114300" simplePos="0" relativeHeight="251671552" behindDoc="0" locked="0" layoutInCell="1" allowOverlap="1" wp14:anchorId="1A01A538" wp14:editId="58E30826">
+              <wp:anchor distT="0" distB="0" distL="114300" distR="114300" simplePos="0" relativeHeight="251671552" behindDoc="0" locked="0" layoutInCell="1" allowOverlap="1" wp14:anchorId="1A01A538" wp14:editId="13172F0D">
                 <wp:simplePos x="0" y="0"/>
                 <wp:positionH relativeFrom="column">
-                  <wp:posOffset>-339118</wp:posOffset>
+                  <wp:posOffset>-504825</wp:posOffset>
                 </wp:positionH>
                 <wp:positionV relativeFrom="paragraph">
                   <wp:posOffset>-685800</wp:posOffset>
                 </wp:positionV>
-                <wp:extent cx="6328979" cy="326572"/>
+                <wp:extent cx="6781800" cy="326390"/>
                 <wp:effectExtent l="0" t="0" r="0" b="0"/>
                 <wp:wrapNone/>
                 <wp:docPr id="9" name="Text Box 9"/>
@@ -375,7 +243,7 @@
                       <wps:spPr>
                         <a:xfrm>
                           <a:off x="0" y="0"/>
-                          <a:ext cx="6328979" cy="326572"/>
+                          <a:ext cx="6781800" cy="326390"/>
                         </a:xfrm>
                         <a:prstGeom prst="rect">
                           <a:avLst/>
@@ -403,29 +271,6 @@
                                 <w:u w:val="none"/>
                               </w:rPr>
                             </w:pPr>
-                            <w:hyperlink r:id="rId10" w:history="1">
-                              <w:r>
-                                <w:rPr>
-                                  <w:rStyle w:val="Hyperlink"/>
-                                  <w:b/>
-                                  <w:bCs/>
-                                  <w:color w:val="000000" w:themeColor="text1"/>
-                                  <w:sz w:val="32"/>
-                                  <w:szCs w:val="32"/>
-                                  <w:u w:val="none"/>
-                                </w:rPr>
-                                <w:t>bosch137@umn.edu</w:t>
-                              </w:r>
-                            </w:hyperlink>
-                            <w:r>
-                              <w:rPr>
-                                <w:b/>
-                                <w:bCs/>
-                                <w:sz w:val="32"/>
-                                <w:szCs w:val="32"/>
-                              </w:rPr>
-                              <w:t xml:space="preserve">              </w:t>
-                            </w:r>
                             <w:r>
                               <w:rPr>
                                 <w:b/>
@@ -442,7 +287,84 @@
                                 <w:sz w:val="32"/>
                                 <w:szCs w:val="32"/>
                               </w:rPr>
-                              <w:t xml:space="preserve">              </w:t>
+                              <w:t xml:space="preserve"> </w:t>
+                            </w:r>
+                            <w:r>
+                              <w:rPr>
+                                <w:b/>
+                                <w:bCs/>
+                                <w:sz w:val="32"/>
+                                <w:szCs w:val="32"/>
+                              </w:rPr>
+                              <w:t xml:space="preserve">  </w:t>
+                            </w:r>
+                            <w:r>
+                              <w:rPr>
+                                <w:b/>
+                                <w:bCs/>
+                                <w:sz w:val="32"/>
+                                <w:szCs w:val="32"/>
+                              </w:rPr>
+                              <w:t xml:space="preserve"> </w:t>
+                            </w:r>
+                            <w:r>
+                              <w:rPr>
+                                <w:b/>
+                                <w:bCs/>
+                                <w:sz w:val="32"/>
+                                <w:szCs w:val="32"/>
+                              </w:rPr>
+                              <w:t xml:space="preserve"> </w:t>
+                            </w:r>
+                            <w:r>
+                              <w:rPr>
+                                <w:b/>
+                                <w:bCs/>
+                                <w:sz w:val="32"/>
+                                <w:szCs w:val="32"/>
+                              </w:rPr>
+                              <w:t xml:space="preserve">   </w:t>
+                            </w:r>
+                            <w:hyperlink r:id="rId10" w:history="1">
+                              <w:r>
+                                <w:rPr>
+                                  <w:rStyle w:val="Hyperlink"/>
+                                  <w:b/>
+                                  <w:bCs/>
+                                  <w:color w:val="000000" w:themeColor="text1"/>
+                                  <w:sz w:val="32"/>
+                                  <w:szCs w:val="32"/>
+                                  <w:u w:val="none"/>
+                                </w:rPr>
+                                <w:t>mboschwitz@gmail.com</w:t>
+                              </w:r>
+                            </w:hyperlink>
+                            <w:r>
+                              <w:rPr>
+                                <w:b/>
+                                <w:bCs/>
+                                <w:sz w:val="32"/>
+                                <w:szCs w:val="32"/>
+                              </w:rPr>
+                              <w:t xml:space="preserve">  </w:t>
+                            </w:r>
+                            <w:r>
+                              <w:rPr>
+                                <w:b/>
+                                <w:bCs/>
+                                <w:sz w:val="32"/>
+                                <w:szCs w:val="32"/>
+                              </w:rPr>
+                              <w:t xml:space="preserve">  </w:t>
+                            </w:r>
+                            <w:r>
+                              <w:rPr>
+                                <w:b/>
+                                <w:bCs/>
+                                <w:sz w:val="32"/>
+                                <w:szCs w:val="32"/>
+                              </w:rPr>
+                              <w:t xml:space="preserve">     </w:t>
                             </w:r>
                             <w:r>
                               <w:rPr>
@@ -555,7 +477,11 @@
           </mc:Choice>
           <mc:Fallback>
             <w:pict>
-              <v:shape w14:anchorId="1A01A538" id="Text Box 9" o:spid="_x0000_s1027" type="#_x0000_t202" style="position:absolute;margin-left:-26.7pt;margin-top:-54pt;width:498.35pt;height:25.7pt;z-index:251671552;visibility:visible;mso-wrap-style:square;mso-width-percent:0;mso-height-percent:0;mso-wrap-distance-left:9pt;mso-wrap-distance-top:0;mso-wrap-distance-right:9pt;mso-wrap-distance-bottom:0;mso-position-horizontal:absolute;mso-position-horizontal-relative:text;mso-position-vertical:absolute;mso-position-vertical-relative:text;mso-width-percent:0;mso-height-percent:0;mso-width-relative:margin;mso-height-relative:margin;v-text-anchor:top" o:gfxdata="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" filled="f" stroked="f" strokeweight=".5pt">
+              <v:shapetype w14:anchorId="1A01A538" id="_x0000_t202" coordsize="21600,21600" o:spt="202" path="m,l,21600r21600,l21600,xe">
+                <v:stroke joinstyle="miter"/>
+                <v:path gradientshapeok="t" o:connecttype="rect"/>
+              </v:shapetype>
+              <v:shape id="Text Box 9" o:spid="_x0000_s1026" type="#_x0000_t202" style="position:absolute;margin-left:-39.75pt;margin-top:-54pt;width:534pt;height:25.7pt;z-index:251671552;visibility:visible;mso-wrap-style:square;mso-width-percent:0;mso-height-percent:0;mso-wrap-distance-left:9pt;mso-wrap-distance-top:0;mso-wrap-distance-right:9pt;mso-wrap-distance-bottom:0;mso-position-horizontal:absolute;mso-position-horizontal-relative:text;mso-position-vertical:absolute;mso-position-vertical-relative:text;mso-width-percent:0;mso-height-percent:0;mso-width-relative:margin;mso-height-relative:margin;v-text-anchor:top" o:gfxdata="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" filled="f" stroked="f" strokeweight=".5pt">
                 <v:textbox>
                   <w:txbxContent>
                     <w:p>
@@ -574,29 +500,6 @@
                           <w:u w:val="none"/>
                         </w:rPr>
                       </w:pPr>
-                      <w:hyperlink r:id="rId12" w:history="1">
-                        <w:r>
-                          <w:rPr>
-                            <w:rStyle w:val="Hyperlink"/>
-                            <w:b/>
-                            <w:bCs/>
-                            <w:color w:val="000000" w:themeColor="text1"/>
-                            <w:sz w:val="32"/>
-                            <w:szCs w:val="32"/>
-                            <w:u w:val="none"/>
-                          </w:rPr>
-                          <w:t>bosch137@umn.edu</w:t>
-                        </w:r>
-                      </w:hyperlink>
-                      <w:r>
-                        <w:rPr>
-                          <w:b/>
-                          <w:bCs/>
-                          <w:sz w:val="32"/>
-                          <w:szCs w:val="32"/>
-                        </w:rPr>
-                        <w:t xml:space="preserve">              </w:t>
-                      </w:r>
                       <w:r>
                         <w:rPr>
                           <w:b/>
@@ -613,7 +516,84 @@
                           <w:sz w:val="32"/>
                           <w:szCs w:val="32"/>
                         </w:rPr>
-                        <w:t xml:space="preserve">              </w:t>
+                        <w:t xml:space="preserve"> </w:t>
+                      </w:r>
+                      <w:r>
+                        <w:rPr>
+                          <w:b/>
+                          <w:bCs/>
+                          <w:sz w:val="32"/>
+                          <w:szCs w:val="32"/>
+                        </w:rPr>
+                        <w:t xml:space="preserve">  </w:t>
+                      </w:r>
+                      <w:r>
+                        <w:rPr>
+                          <w:b/>
+                          <w:bCs/>
+                          <w:sz w:val="32"/>
+                          <w:szCs w:val="32"/>
+                        </w:rPr>
+                        <w:t xml:space="preserve"> </w:t>
+                      </w:r>
+                      <w:r>
+                        <w:rPr>
+                          <w:b/>
+                          <w:bCs/>
+                          <w:sz w:val="32"/>
+                          <w:szCs w:val="32"/>
+                        </w:rPr>
+                        <w:t xml:space="preserve"> </w:t>
+                      </w:r>
+                      <w:r>
+                        <w:rPr>
+                          <w:b/>
+                          <w:bCs/>
+                          <w:sz w:val="32"/>
+                          <w:szCs w:val="32"/>
+                        </w:rPr>
+                        <w:t xml:space="preserve">   </w:t>
+                      </w:r>
+                      <w:hyperlink r:id="rId12" w:history="1">
+                        <w:r>
+                          <w:rPr>
+                            <w:rStyle w:val="Hyperlink"/>
+                            <w:b/>
+                            <w:bCs/>
+                            <w:color w:val="000000" w:themeColor="text1"/>
+                            <w:sz w:val="32"/>
+                            <w:szCs w:val="32"/>
+                            <w:u w:val="none"/>
+                          </w:rPr>
+                          <w:t>mboschwitz@gmail.com</w:t>
+                        </w:r>
+                      </w:hyperlink>
+                      <w:r>
+                        <w:rPr>
+                          <w:b/>
+                          <w:bCs/>
+                          <w:sz w:val="32"/>
+                          <w:szCs w:val="32"/>
+                        </w:rPr>
+                        <w:t xml:space="preserve">  </w:t>
+                      </w:r>
+                      <w:r>
+                        <w:rPr>
+                          <w:b/>
+                          <w:bCs/>
+                          <w:sz w:val="32"/>
+                          <w:szCs w:val="32"/>
+                        </w:rPr>
+                        <w:t xml:space="preserve">  </w:t>
+                      </w:r>
+                      <w:r>
+                        <w:rPr>
+                          <w:b/>
+                          <w:bCs/>
+                          <w:sz w:val="32"/>
+                          <w:szCs w:val="32"/>
+                        </w:rPr>
+                        <w:t xml:space="preserve">     </w:t>
                       </w:r>
                       <w:r>
                         <w:rPr>
@@ -713,6 +693,140 @@
       </w:r>
       <w:r>
         <w:rPr>
+          <w:rFonts w:ascii="Georgia" w:hAnsi="Georgia" w:cs="Arial"/>
+          <w:color w:val="000000"/>
+        </w:rPr>
+        <w:br/>
+      </w:r>
+      <w:r>
+        <w:rPr>
+          <w:rFonts w:ascii="Garamond" w:hAnsi="Garamond" w:cs="Arial"/>
+          <w:noProof/>
+          <w:color w:val="222222"/>
+          <w:sz w:val="24"/>
+          <w:szCs w:val="24"/>
+        </w:rPr>
+        <mc:AlternateContent>
+          <mc:Choice Requires="wps">
+            <w:drawing>
+              <wp:anchor distT="0" distB="0" distL="114300" distR="114300" simplePos="0" relativeHeight="251662336" behindDoc="0" locked="0" layoutInCell="1" allowOverlap="1" wp14:anchorId="05799A0E" wp14:editId="78B546D2">
+                <wp:simplePos x="0" y="0"/>
+                <wp:positionH relativeFrom="column">
+                  <wp:posOffset>-914400</wp:posOffset>
+                </wp:positionH>
+                <wp:positionV relativeFrom="paragraph">
+                  <wp:posOffset>-1258209</wp:posOffset>
+                </wp:positionV>
+                <wp:extent cx="7772400" cy="682388"/>
+                <wp:effectExtent l="0" t="0" r="0" b="3810"/>
+                <wp:wrapNone/>
+                <wp:docPr id="217" name="Text Box 2"/>
+                <wp:cNvGraphicFramePr>
+                  <a:graphicFrameLocks xmlns:a="http://schemas.openxmlformats.org/drawingml/2006/main"/>
+                </wp:cNvGraphicFramePr>
+                <a:graphic xmlns:a="http://schemas.openxmlformats.org/drawingml/2006/main">
+                  <a:graphicData uri="http://schemas.microsoft.com/office/word/2010/wordprocessingShape">
+                    <wps:wsp>
+                      <wps:cNvSpPr txBox="1">
+                        <a:spLocks noChangeArrowheads="1"/>
+                      </wps:cNvSpPr>
+                      <wps:spPr bwMode="auto">
+                        <a:xfrm>
+                          <a:off x="0" y="0"/>
+                          <a:ext cx="7772400" cy="682388"/>
+                        </a:xfrm>
+                        <a:prstGeom prst="rect">
+                          <a:avLst/>
+                        </a:prstGeom>
+                        <a:noFill/>
+                        <a:ln w="9525">
+                          <a:noFill/>
+                          <a:miter lim="800000"/>
+                          <a:headEnd/>
+                          <a:tailEnd/>
+                        </a:ln>
+                      </wps:spPr>
+                      <wps:txbx>
+                        <w:txbxContent>
+                          <w:p>
+                            <w:pPr>
+                              <w:jc w:val="center"/>
+                              <w:rPr>
+                                <w:rFonts w:ascii="Garamond" w:hAnsi="Garamond"/>
+                                <w:b/>
+                                <w:bCs/>
+                                <w:sz w:val="72"/>
+                                <w:szCs w:val="72"/>
+                              </w:rPr>
+                            </w:pPr>
+                            <w:bookmarkStart w:id="0" w:name="_Hlk65683126"/>
+                            <w:bookmarkEnd w:id="0"/>
+                            <w:r>
+                              <w:rPr>
+                                <w:rFonts w:ascii="Garamond" w:hAnsi="Garamond"/>
+                                <w:b/>
+                                <w:bCs/>
+                                <w:sz w:val="72"/>
+                                <w:szCs w:val="72"/>
+                              </w:rPr>
+                              <w:t>Michael Boschwitz</w:t>
+                            </w:r>
+                          </w:p>
+                        </w:txbxContent>
+                      </wps:txbx>
+                      <wps:bodyPr rot="0" vert="horz" wrap="square" lIns="91440" tIns="45720" rIns="91440" bIns="45720" anchor="t" anchorCtr="0">
+                        <a:noAutofit/>
+                      </wps:bodyPr>
+                    </wps:wsp>
+                  </a:graphicData>
+                </a:graphic>
+                <wp14:sizeRelH relativeFrom="margin">
+                  <wp14:pctWidth>0</wp14:pctWidth>
+                </wp14:sizeRelH>
+                <wp14:sizeRelV relativeFrom="margin">
+                  <wp14:pctHeight>0</wp14:pctHeight>
+                </wp14:sizeRelV>
+              </wp:anchor>
+            </w:drawing>
+          </mc:Choice>
+          <mc:Fallback>
+            <w:pict>
+              <v:shape w14:anchorId="05799A0E" id="Text Box 2" o:spid="_x0000_s1027" type="#_x0000_t202" style="position:absolute;margin-left:-1in;margin-top:-99.05pt;width:612pt;height:53.75pt;z-index:251662336;visibility:visible;mso-wrap-style:square;mso-width-percent:0;mso-height-percent:0;mso-wrap-distance-left:9pt;mso-wrap-distance-top:0;mso-wrap-distance-right:9pt;mso-wrap-distance-bottom:0;mso-position-horizontal:absolute;mso-position-horizontal-relative:text;mso-position-vertical:absolute;mso-position-vertical-relative:text;mso-width-percent:0;mso-height-percent:0;mso-width-relative:margin;mso-height-relative:margin;v-text-anchor:top" o:gfxdata="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" filled="f" stroked="f">
+                <v:textbox>
+                  <w:txbxContent>
+                    <w:p>
+                      <w:pPr>
+                        <w:jc w:val="center"/>
+                        <w:rPr>
+                          <w:rFonts w:ascii="Garamond" w:hAnsi="Garamond"/>
+                          <w:b/>
+                          <w:bCs/>
+                          <w:sz w:val="72"/>
+                          <w:szCs w:val="72"/>
+                        </w:rPr>
+                      </w:pPr>
+                      <w:bookmarkStart w:id="1" w:name="_Hlk65683126"/>
+                      <w:bookmarkEnd w:id="1"/>
+                      <w:r>
+                        <w:rPr>
+                          <w:rFonts w:ascii="Garamond" w:hAnsi="Garamond"/>
+                          <w:b/>
+                          <w:bCs/>
+                          <w:sz w:val="72"/>
+                          <w:szCs w:val="72"/>
+                        </w:rPr>
+                        <w:t>Michael Boschwitz</w:t>
+                      </w:r>
+                    </w:p>
+                  </w:txbxContent>
+                </v:textbox>
+              </v:shape>
+            </w:pict>
+          </mc:Fallback>
+        </mc:AlternateContent>
+      </w:r>
+      <w:r>
+        <w:rPr>
           <w:rFonts w:ascii="Garamond" w:hAnsi="Garamond"/>
           <w:noProof/>
           <w:sz w:val="24"/>
@@ -809,7 +923,16 @@
           <w:sz w:val="24"/>
           <w:szCs w:val="24"/>
         </w:rPr>
-        <w:t xml:space="preserve">Dear </w:t>
+        <w:t>Dear</w:t>
+      </w:r>
+      <w:r>
+        <w:rPr>
+          <w:rFonts w:ascii="Garamond" w:hAnsi="Garamond" w:cs="Arial"/>
+          <w:color w:val="000000"/>
+          <w:sz w:val="24"/>
+          <w:szCs w:val="24"/>
+        </w:rPr>
+        <w:t xml:space="preserve"> </w:t>
       </w:r>
       <w:r>
         <w:rPr>

</xml_diff>